<commit_message>
Added Controllers in Shopping Cart API
</commit_message>
<xml_diff>
--- a/Project Docs/Shopaholic Tech Specification.docx
+++ b/Project Docs/Shopaholic Tech Specification.docx
@@ -21765,6 +21765,249 @@
           <w:szCs w:val="24"/>
         </w:rPr>
       </w:pPr>
+      <w:r>
+        <w:rPr>
+          <w:rFonts w:ascii="Times New Roman" w:hAnsi="Times New Roman"/>
+          <w:b/>
+          <w:bCs/>
+          <w:w w:val="99"/>
+          <w:sz w:val="24"/>
+          <w:szCs w:val="24"/>
+        </w:rPr>
+        <w:t>4</w:t>
+      </w:r>
+      <w:r>
+        <w:rPr>
+          <w:rFonts w:ascii="Times New Roman" w:hAnsi="Times New Roman"/>
+          <w:b/>
+          <w:bCs/>
+          <w:sz w:val="24"/>
+          <w:szCs w:val="24"/>
+        </w:rPr>
+        <w:t>.</w:t>
+      </w:r>
+      <w:r>
+        <w:rPr>
+          <w:rFonts w:ascii="Times New Roman" w:hAnsi="Times New Roman"/>
+          <w:b/>
+          <w:bCs/>
+          <w:w w:val="99"/>
+          <w:sz w:val="24"/>
+          <w:szCs w:val="24"/>
+        </w:rPr>
+        <w:t>6</w:t>
+      </w:r>
+      <w:r>
+        <w:rPr>
+          <w:rFonts w:ascii="Times New Roman" w:hAnsi="Times New Roman"/>
+          <w:spacing w:val="175"/>
+          <w:sz w:val="24"/>
+          <w:szCs w:val="24"/>
+        </w:rPr>
+        <w:t xml:space="preserve"> </w:t>
+      </w:r>
+      <w:r>
+        <w:rPr>
+          <w:rFonts w:ascii="Times New Roman" w:hAnsi="Times New Roman"/>
+          <w:b/>
+          <w:bCs/>
+          <w:w w:val="99"/>
+          <w:sz w:val="24"/>
+          <w:szCs w:val="24"/>
+        </w:rPr>
+        <w:t>Class Diagram</w:t>
+      </w:r>
+    </w:p>
+    <w:p>
+      <w:pPr>
+        <w:widowControl w:val="0"/>
+        <w:autoSpaceDE w:val="0"/>
+        <w:autoSpaceDN w:val="0"/>
+        <w:adjustRightInd w:val="0"/>
+        <w:spacing w:after="0" w:line="240" w:lineRule="auto"/>
+        <w:ind w:left="291" w:right="-20"/>
+        <w:rPr>
+          <w:rFonts w:ascii="Times New Roman" w:hAnsi="Times New Roman"/>
+          <w:b/>
+          <w:bCs/>
+          <w:w w:val="99"/>
+          <w:sz w:val="24"/>
+          <w:szCs w:val="24"/>
+        </w:rPr>
+      </w:pPr>
+    </w:p>
+    <w:p>
+      <w:pPr>
+        <w:widowControl w:val="0"/>
+        <w:autoSpaceDE w:val="0"/>
+        <w:autoSpaceDN w:val="0"/>
+        <w:adjustRightInd w:val="0"/>
+        <w:spacing w:after="0" w:line="240" w:lineRule="auto"/>
+        <w:ind w:left="291" w:right="-20" w:firstLine="429"/>
+        <w:rPr>
+          <w:rFonts w:ascii="Times New Roman" w:hAnsi="Times New Roman"/>
+          <w:bCs/>
+          <w:w w:val="99"/>
+          <w:sz w:val="24"/>
+          <w:szCs w:val="24"/>
+        </w:rPr>
+      </w:pPr>
+    </w:p>
+    <w:p>
+      <w:pPr>
+        <w:widowControl w:val="0"/>
+        <w:autoSpaceDE w:val="0"/>
+        <w:autoSpaceDN w:val="0"/>
+        <w:adjustRightInd w:val="0"/>
+        <w:spacing w:after="0" w:line="240" w:lineRule="auto"/>
+        <w:ind w:left="291" w:right="-20" w:firstLine="429"/>
+        <w:rPr>
+          <w:rFonts w:ascii="Times New Roman" w:hAnsi="Times New Roman" w:cs="Times New Roman"/>
+          <w:bCs/>
+          <w:w w:val="99"/>
+          <w:sz w:val="20"/>
+          <w:szCs w:val="20"/>
+        </w:rPr>
+      </w:pPr>
+      <w:r>
+        <w:rPr>
+          <w:rFonts w:ascii="Times New Roman" w:hAnsi="Times New Roman" w:cs="Times New Roman"/>
+          <w:bCs/>
+          <w:w w:val="99"/>
+          <w:sz w:val="20"/>
+          <w:szCs w:val="20"/>
+        </w:rPr>
+        <w:t xml:space="preserve">The Model Diagram states that how the Models will be interacting with each other and it shows the relationship between one another. It also relates cardinality of the models with each other. </w:t>
+      </w:r>
+    </w:p>
+    <w:p>
+      <w:pPr>
+        <w:widowControl w:val="0"/>
+        <w:autoSpaceDE w:val="0"/>
+        <w:autoSpaceDN w:val="0"/>
+        <w:adjustRightInd w:val="0"/>
+        <w:spacing w:after="0" w:line="240" w:lineRule="auto"/>
+        <w:ind w:left="291" w:right="-20"/>
+        <w:rPr>
+          <w:rFonts w:ascii="Times New Roman" w:hAnsi="Times New Roman"/>
+          <w:b/>
+          <w:bCs/>
+          <w:w w:val="99"/>
+          <w:sz w:val="24"/>
+          <w:szCs w:val="24"/>
+        </w:rPr>
+      </w:pPr>
+    </w:p>
+    <w:p>
+      <w:pPr>
+        <w:widowControl w:val="0"/>
+        <w:autoSpaceDE w:val="0"/>
+        <w:autoSpaceDN w:val="0"/>
+        <w:adjustRightInd w:val="0"/>
+        <w:spacing w:after="0" w:line="240" w:lineRule="auto"/>
+        <w:ind w:left="291" w:right="-20"/>
+        <w:rPr>
+          <w:rFonts w:ascii="Times New Roman" w:hAnsi="Times New Roman"/>
+          <w:b/>
+          <w:bCs/>
+          <w:w w:val="99"/>
+          <w:sz w:val="24"/>
+          <w:szCs w:val="24"/>
+        </w:rPr>
+      </w:pPr>
+    </w:p>
+    <w:p>
+      <w:pPr>
+        <w:widowControl w:val="0"/>
+        <w:autoSpaceDE w:val="0"/>
+        <w:autoSpaceDN w:val="0"/>
+        <w:adjustRightInd w:val="0"/>
+        <w:spacing w:after="0" w:line="240" w:lineRule="auto"/>
+        <w:ind w:left="291" w:right="-20"/>
+        <w:rPr>
+          <w:rFonts w:ascii="Times New Roman" w:hAnsi="Times New Roman"/>
+          <w:b/>
+          <w:bCs/>
+          <w:w w:val="99"/>
+          <w:sz w:val="24"/>
+          <w:szCs w:val="24"/>
+        </w:rPr>
+      </w:pPr>
+      <w:r>
+        <w:rPr>
+          <w:rFonts w:ascii="Times New Roman" w:hAnsi="Times New Roman"/>
+          <w:b/>
+          <w:bCs/>
+          <w:noProof/>
+          <w:w w:val="99"/>
+          <w:sz w:val="24"/>
+          <w:szCs w:val="24"/>
+          <w:lang w:val="en-GB" w:eastAsia="en-GB"/>
+        </w:rPr>
+        <w:drawing>
+          <wp:inline distT="0" distB="0" distL="0" distR="0">
+            <wp:extent cx="5943600" cy="6511509"/>
+            <wp:effectExtent l="19050" t="0" r="0" b="0"/>
+            <wp:docPr id="15" name="Picture 8" descr="C:\Users\ADMIN-PC\Downloads\Untitled Diagram (6).png"/>
+            <wp:cNvGraphicFramePr>
+              <a:graphicFrameLocks xmlns:a="http://schemas.openxmlformats.org/drawingml/2006/main" noChangeAspect="1"/>
+            </wp:cNvGraphicFramePr>
+            <a:graphic xmlns:a="http://schemas.openxmlformats.org/drawingml/2006/main">
+              <a:graphicData uri="http://schemas.openxmlformats.org/drawingml/2006/picture">
+                <pic:pic xmlns:pic="http://schemas.openxmlformats.org/drawingml/2006/picture">
+                  <pic:nvPicPr>
+                    <pic:cNvPr id="0" name="Picture 8" descr="C:\Users\ADMIN-PC\Downloads\Untitled Diagram (6).png"/>
+                    <pic:cNvPicPr>
+                      <a:picLocks noChangeAspect="1" noChangeArrowheads="1"/>
+                    </pic:cNvPicPr>
+                  </pic:nvPicPr>
+                  <pic:blipFill>
+                    <a:blip r:embed="rId12"/>
+                    <a:srcRect/>
+                    <a:stretch>
+                      <a:fillRect/>
+                    </a:stretch>
+                  </pic:blipFill>
+                  <pic:spPr bwMode="auto">
+                    <a:xfrm>
+                      <a:off x="0" y="0"/>
+                      <a:ext cx="5943600" cy="6511509"/>
+                    </a:xfrm>
+                    <a:prstGeom prst="rect">
+                      <a:avLst/>
+                    </a:prstGeom>
+                    <a:noFill/>
+                    <a:ln w="9525">
+                      <a:noFill/>
+                      <a:miter lim="800000"/>
+                      <a:headEnd/>
+                      <a:tailEnd/>
+                    </a:ln>
+                  </pic:spPr>
+                </pic:pic>
+              </a:graphicData>
+            </a:graphic>
+          </wp:inline>
+        </w:drawing>
+      </w:r>
+    </w:p>
+    <w:p>
+      <w:pPr>
+        <w:widowControl w:val="0"/>
+        <w:autoSpaceDE w:val="0"/>
+        <w:autoSpaceDN w:val="0"/>
+        <w:adjustRightInd w:val="0"/>
+        <w:spacing w:after="0" w:line="240" w:lineRule="auto"/>
+        <w:ind w:left="291" w:right="-20"/>
+        <w:rPr>
+          <w:rFonts w:ascii="Times New Roman" w:hAnsi="Times New Roman"/>
+          <w:b/>
+          <w:bCs/>
+          <w:w w:val="99"/>
+          <w:sz w:val="24"/>
+          <w:szCs w:val="24"/>
+        </w:rPr>
+      </w:pPr>
     </w:p>
     <w:p>
       <w:pPr>
@@ -21948,7 +22191,7 @@
                     </pic:cNvPicPr>
                   </pic:nvPicPr>
                   <pic:blipFill>
-                    <a:blip r:embed="rId12"/>
+                    <a:blip r:embed="rId13"/>
                     <a:srcRect/>
                     <a:stretch>
                       <a:fillRect/>
@@ -22047,7 +22290,7 @@
                     </pic:cNvPicPr>
                   </pic:nvPicPr>
                   <pic:blipFill>
-                    <a:blip r:embed="rId13"/>
+                    <a:blip r:embed="rId14"/>
                     <a:srcRect/>
                     <a:stretch>
                       <a:fillRect/>
@@ -22146,7 +22389,7 @@
                     </pic:cNvPicPr>
                   </pic:nvPicPr>
                   <pic:blipFill>
-                    <a:blip r:embed="rId14"/>
+                    <a:blip r:embed="rId15"/>
                     <a:srcRect/>
                     <a:stretch>
                       <a:fillRect/>
@@ -22360,105 +22603,6 @@
                 <pic:pic xmlns:pic="http://schemas.openxmlformats.org/drawingml/2006/picture">
                   <pic:nvPicPr>
                     <pic:cNvPr id="0" name="Picture 4" descr="C:\Users\ADMIN-PC\Downloads\Untitled Diagram (3).png"/>
-                    <pic:cNvPicPr>
-                      <a:picLocks noChangeAspect="1" noChangeArrowheads="1"/>
-                    </pic:cNvPicPr>
-                  </pic:nvPicPr>
-                  <pic:blipFill>
-                    <a:blip r:embed="rId15"/>
-                    <a:srcRect/>
-                    <a:stretch>
-                      <a:fillRect/>
-                    </a:stretch>
-                  </pic:blipFill>
-                  <pic:spPr bwMode="auto">
-                    <a:xfrm>
-                      <a:off x="0" y="0"/>
-                      <a:ext cx="4772025" cy="1343025"/>
-                    </a:xfrm>
-                    <a:prstGeom prst="rect">
-                      <a:avLst/>
-                    </a:prstGeom>
-                    <a:noFill/>
-                    <a:ln w="9525">
-                      <a:noFill/>
-                      <a:miter lim="800000"/>
-                      <a:headEnd/>
-                      <a:tailEnd/>
-                    </a:ln>
-                  </pic:spPr>
-                </pic:pic>
-              </a:graphicData>
-            </a:graphic>
-          </wp:inline>
-        </w:drawing>
-      </w:r>
-    </w:p>
-    <w:p>
-      <w:pPr>
-        <w:widowControl w:val="0"/>
-        <w:autoSpaceDE w:val="0"/>
-        <w:autoSpaceDN w:val="0"/>
-        <w:adjustRightInd w:val="0"/>
-        <w:spacing w:before="14" w:after="0" w:line="240" w:lineRule="auto"/>
-        <w:ind w:left="108" w:right="-20"/>
-        <w:rPr>
-          <w:rFonts w:ascii="Times New Roman" w:eastAsiaTheme="minorEastAsia" w:hAnsi="Times New Roman"/>
-          <w:sz w:val="24"/>
-          <w:szCs w:val="24"/>
-        </w:rPr>
-      </w:pPr>
-    </w:p>
-    <w:p>
-      <w:pPr>
-        <w:widowControl w:val="0"/>
-        <w:autoSpaceDE w:val="0"/>
-        <w:autoSpaceDN w:val="0"/>
-        <w:adjustRightInd w:val="0"/>
-        <w:spacing w:before="14" w:after="0" w:line="240" w:lineRule="auto"/>
-        <w:ind w:left="108" w:right="-20"/>
-        <w:rPr>
-          <w:rFonts w:ascii="Times New Roman" w:eastAsiaTheme="minorEastAsia" w:hAnsi="Times New Roman"/>
-          <w:sz w:val="24"/>
-          <w:szCs w:val="24"/>
-        </w:rPr>
-      </w:pPr>
-    </w:p>
-    <w:p>
-      <w:pPr>
-        <w:widowControl w:val="0"/>
-        <w:autoSpaceDE w:val="0"/>
-        <w:autoSpaceDN w:val="0"/>
-        <w:adjustRightInd w:val="0"/>
-        <w:spacing w:before="14" w:after="0" w:line="240" w:lineRule="auto"/>
-        <w:ind w:left="108" w:right="-20"/>
-        <w:rPr>
-          <w:rFonts w:ascii="Times New Roman" w:eastAsiaTheme="minorEastAsia" w:hAnsi="Times New Roman"/>
-          <w:sz w:val="24"/>
-          <w:szCs w:val="24"/>
-        </w:rPr>
-      </w:pPr>
-      <w:r>
-        <w:rPr>
-          <w:rFonts w:ascii="Times New Roman" w:eastAsiaTheme="minorEastAsia" w:hAnsi="Times New Roman"/>
-          <w:noProof/>
-          <w:sz w:val="24"/>
-          <w:szCs w:val="24"/>
-          <w:lang w:val="en-GB" w:eastAsia="en-GB"/>
-        </w:rPr>
-        <w:drawing>
-          <wp:inline distT="0" distB="0" distL="0" distR="0">
-            <wp:extent cx="4772025" cy="1343025"/>
-            <wp:effectExtent l="19050" t="0" r="9525" b="0"/>
-            <wp:docPr id="11" name="Picture 5" descr="C:\Users\ADMIN-PC\Downloads\Untitled Diagram (4).png"/>
-            <wp:cNvGraphicFramePr>
-              <a:graphicFrameLocks xmlns:a="http://schemas.openxmlformats.org/drawingml/2006/main" noChangeAspect="1"/>
-            </wp:cNvGraphicFramePr>
-            <a:graphic xmlns:a="http://schemas.openxmlformats.org/drawingml/2006/main">
-              <a:graphicData uri="http://schemas.openxmlformats.org/drawingml/2006/picture">
-                <pic:pic xmlns:pic="http://schemas.openxmlformats.org/drawingml/2006/picture">
-                  <pic:nvPicPr>
-                    <pic:cNvPr id="0" name="Picture 5" descr="C:\Users\ADMIN-PC\Downloads\Untitled Diagram (4).png"/>
                     <pic:cNvPicPr>
                       <a:picLocks noChangeAspect="1" noChangeArrowheads="1"/>
                     </pic:cNvPicPr>
@@ -22514,6 +22658,105 @@
         <w:autoSpaceDE w:val="0"/>
         <w:autoSpaceDN w:val="0"/>
         <w:adjustRightInd w:val="0"/>
+        <w:spacing w:before="14" w:after="0" w:line="240" w:lineRule="auto"/>
+        <w:ind w:left="108" w:right="-20"/>
+        <w:rPr>
+          <w:rFonts w:ascii="Times New Roman" w:eastAsiaTheme="minorEastAsia" w:hAnsi="Times New Roman"/>
+          <w:sz w:val="24"/>
+          <w:szCs w:val="24"/>
+        </w:rPr>
+      </w:pPr>
+    </w:p>
+    <w:p>
+      <w:pPr>
+        <w:widowControl w:val="0"/>
+        <w:autoSpaceDE w:val="0"/>
+        <w:autoSpaceDN w:val="0"/>
+        <w:adjustRightInd w:val="0"/>
+        <w:spacing w:before="14" w:after="0" w:line="240" w:lineRule="auto"/>
+        <w:ind w:left="108" w:right="-20"/>
+        <w:rPr>
+          <w:rFonts w:ascii="Times New Roman" w:eastAsiaTheme="minorEastAsia" w:hAnsi="Times New Roman"/>
+          <w:sz w:val="24"/>
+          <w:szCs w:val="24"/>
+        </w:rPr>
+      </w:pPr>
+      <w:r>
+        <w:rPr>
+          <w:rFonts w:ascii="Times New Roman" w:eastAsiaTheme="minorEastAsia" w:hAnsi="Times New Roman"/>
+          <w:noProof/>
+          <w:sz w:val="24"/>
+          <w:szCs w:val="24"/>
+          <w:lang w:val="en-GB" w:eastAsia="en-GB"/>
+        </w:rPr>
+        <w:drawing>
+          <wp:inline distT="0" distB="0" distL="0" distR="0">
+            <wp:extent cx="4772025" cy="1343025"/>
+            <wp:effectExtent l="19050" t="0" r="9525" b="0"/>
+            <wp:docPr id="11" name="Picture 5" descr="C:\Users\ADMIN-PC\Downloads\Untitled Diagram (4).png"/>
+            <wp:cNvGraphicFramePr>
+              <a:graphicFrameLocks xmlns:a="http://schemas.openxmlformats.org/drawingml/2006/main" noChangeAspect="1"/>
+            </wp:cNvGraphicFramePr>
+            <a:graphic xmlns:a="http://schemas.openxmlformats.org/drawingml/2006/main">
+              <a:graphicData uri="http://schemas.openxmlformats.org/drawingml/2006/picture">
+                <pic:pic xmlns:pic="http://schemas.openxmlformats.org/drawingml/2006/picture">
+                  <pic:nvPicPr>
+                    <pic:cNvPr id="0" name="Picture 5" descr="C:\Users\ADMIN-PC\Downloads\Untitled Diagram (4).png"/>
+                    <pic:cNvPicPr>
+                      <a:picLocks noChangeAspect="1" noChangeArrowheads="1"/>
+                    </pic:cNvPicPr>
+                  </pic:nvPicPr>
+                  <pic:blipFill>
+                    <a:blip r:embed="rId17"/>
+                    <a:srcRect/>
+                    <a:stretch>
+                      <a:fillRect/>
+                    </a:stretch>
+                  </pic:blipFill>
+                  <pic:spPr bwMode="auto">
+                    <a:xfrm>
+                      <a:off x="0" y="0"/>
+                      <a:ext cx="4772025" cy="1343025"/>
+                    </a:xfrm>
+                    <a:prstGeom prst="rect">
+                      <a:avLst/>
+                    </a:prstGeom>
+                    <a:noFill/>
+                    <a:ln w="9525">
+                      <a:noFill/>
+                      <a:miter lim="800000"/>
+                      <a:headEnd/>
+                      <a:tailEnd/>
+                    </a:ln>
+                  </pic:spPr>
+                </pic:pic>
+              </a:graphicData>
+            </a:graphic>
+          </wp:inline>
+        </w:drawing>
+      </w:r>
+    </w:p>
+    <w:p>
+      <w:pPr>
+        <w:widowControl w:val="0"/>
+        <w:autoSpaceDE w:val="0"/>
+        <w:autoSpaceDN w:val="0"/>
+        <w:adjustRightInd w:val="0"/>
+        <w:spacing w:before="14" w:after="0" w:line="240" w:lineRule="auto"/>
+        <w:ind w:left="108" w:right="-20"/>
+        <w:rPr>
+          <w:rFonts w:ascii="Times New Roman" w:eastAsiaTheme="minorEastAsia" w:hAnsi="Times New Roman"/>
+          <w:sz w:val="24"/>
+          <w:szCs w:val="24"/>
+        </w:rPr>
+      </w:pPr>
+    </w:p>
+    <w:p>
+      <w:pPr>
+        <w:widowControl w:val="0"/>
+        <w:autoSpaceDE w:val="0"/>
+        <w:autoSpaceDN w:val="0"/>
+        <w:adjustRightInd w:val="0"/>
         <w:spacing w:after="0" w:line="240" w:lineRule="auto"/>
         <w:ind w:left="291" w:right="-20"/>
         <w:rPr>
@@ -23882,7 +24125,7 @@
                     </pic:cNvPicPr>
                   </pic:nvPicPr>
                   <pic:blipFill>
-                    <a:blip r:embed="rId17"/>
+                    <a:blip r:embed="rId18"/>
                     <a:srcRect/>
                     <a:stretch>
                       <a:fillRect/>
@@ -24004,7 +24247,7 @@
                     </pic:cNvPicPr>
                   </pic:nvPicPr>
                   <pic:blipFill>
-                    <a:blip r:embed="rId18"/>
+                    <a:blip r:embed="rId19"/>
                     <a:srcRect/>
                     <a:stretch>
                       <a:fillRect/>
@@ -24141,7 +24384,7 @@
                     </pic:cNvPicPr>
                   </pic:nvPicPr>
                   <pic:blipFill>
-                    <a:blip r:embed="rId19"/>
+                    <a:blip r:embed="rId20"/>
                     <a:srcRect/>
                     <a:stretch>
                       <a:fillRect/>
@@ -24301,7 +24544,7 @@
                     </pic:cNvPicPr>
                   </pic:nvPicPr>
                   <pic:blipFill>
-                    <a:blip r:embed="rId20"/>
+                    <a:blip r:embed="rId21"/>
                     <a:srcRect/>
                     <a:stretch>
                       <a:fillRect/>
@@ -24543,7 +24786,7 @@
                     </pic:cNvPicPr>
                   </pic:nvPicPr>
                   <pic:blipFill>
-                    <a:blip r:embed="rId21"/>
+                    <a:blip r:embed="rId22"/>
                     <a:srcRect/>
                     <a:stretch>
                       <a:fillRect/>
@@ -24710,7 +24953,7 @@
                     </pic:cNvPicPr>
                   </pic:nvPicPr>
                   <pic:blipFill>
-                    <a:blip r:embed="rId22"/>
+                    <a:blip r:embed="rId23"/>
                     <a:srcRect/>
                     <a:stretch>
                       <a:fillRect/>
@@ -24922,7 +25165,7 @@
                     </pic:cNvPicPr>
                   </pic:nvPicPr>
                   <pic:blipFill>
-                    <a:blip r:embed="rId23"/>
+                    <a:blip r:embed="rId24"/>
                     <a:srcRect/>
                     <a:stretch>
                       <a:fillRect/>
@@ -25044,7 +25287,7 @@
                     </pic:cNvPicPr>
                   </pic:nvPicPr>
                   <pic:blipFill>
-                    <a:blip r:embed="rId24"/>
+                    <a:blip r:embed="rId25"/>
                     <a:srcRect/>
                     <a:stretch>
                       <a:fillRect/>
@@ -25318,7 +25561,7 @@
                     </pic:cNvPicPr>
                   </pic:nvPicPr>
                   <pic:blipFill>
-                    <a:blip r:embed="rId25"/>
+                    <a:blip r:embed="rId26"/>
                     <a:srcRect/>
                     <a:stretch>
                       <a:fillRect/>
@@ -25419,6 +25662,7 @@
           <w:rFonts w:ascii="Times New Roman" w:hAnsi="Times New Roman"/>
           <w:sz w:val="24"/>
           <w:szCs w:val="24"/>
+          <w:lang w:val="en-GB"/>
         </w:rPr>
       </w:pPr>
     </w:p>
@@ -26293,7 +26537,7 @@
                     </pic:cNvPicPr>
                   </pic:nvPicPr>
                   <pic:blipFill>
-                    <a:blip r:embed="rId26"/>
+                    <a:blip r:embed="rId27"/>
                     <a:srcRect/>
                     <a:stretch>
                       <a:fillRect/>
@@ -26464,22 +26708,7 @@
         <w:autoSpaceDN w:val="0"/>
         <w:adjustRightInd w:val="0"/>
         <w:spacing w:after="0" w:line="240" w:lineRule="auto"/>
-        <w:ind w:left="291" w:right="828"/>
-        <w:rPr>
-          <w:rFonts w:ascii="Times New Roman" w:hAnsi="Times New Roman"/>
-          <w:sz w:val="20"/>
-          <w:szCs w:val="20"/>
-        </w:rPr>
-      </w:pPr>
-    </w:p>
-    <w:p>
-      <w:pPr>
-        <w:widowControl w:val="0"/>
-        <w:autoSpaceDE w:val="0"/>
-        <w:autoSpaceDN w:val="0"/>
-        <w:adjustRightInd w:val="0"/>
-        <w:spacing w:after="0" w:line="240" w:lineRule="auto"/>
-        <w:ind w:left="291" w:right="828"/>
+        <w:ind w:right="828"/>
         <w:rPr>
           <w:rFonts w:ascii="Times New Roman" w:hAnsi="Times New Roman"/>
           <w:sz w:val="20"/>
@@ -26488,10 +26717,10 @@
       </w:pPr>
     </w:p>
     <w:sectPr>
-      <w:headerReference w:type="even" r:id="rId27"/>
-      <w:headerReference w:type="default" r:id="rId28"/>
-      <w:footerReference w:type="default" r:id="rId29"/>
-      <w:headerReference w:type="first" r:id="rId30"/>
+      <w:headerReference w:type="even" r:id="rId28"/>
+      <w:headerReference w:type="default" r:id="rId29"/>
+      <w:footerReference w:type="default" r:id="rId30"/>
+      <w:headerReference w:type="first" r:id="rId31"/>
       <w:pgSz w:w="12240" w:h="15840"/>
       <w:pgMar w:top="1440" w:right="1440" w:bottom="1440" w:left="1440" w:header="720" w:footer="720" w:gutter="0"/>
       <w:cols w:space="720"/>
@@ -26568,7 +26797,7 @@
         <w:b/>
         <w:noProof/>
       </w:rPr>
-      <w:t>20</w:t>
+      <w:t>16</w:t>
     </w:r>
     <w:r>
       <w:rPr>
@@ -26608,7 +26837,7 @@
         <w:b/>
         <w:noProof/>
       </w:rPr>
-      <w:t>20</w:t>
+      <w:t>21</w:t>
     </w:r>
     <w:r>
       <w:rPr>

</xml_diff>